<commit_message>
Correction bug with Electrodes names
</commit_message>
<xml_diff>
--- a/Manuels/Manuel_PeaksTraceExport_module.docx
+++ b/Manuels/Manuel_PeaksTraceExport_module.docx
@@ -1,6 +1,6 @@
 
 <file path=word/document.xml><?xml version="1.0" encoding="utf-8"?>
-<w:document xmlns:wpc="http://schemas.microsoft.com/office/word/2010/wordprocessingCanvas" xmlns:cx="http://schemas.microsoft.com/office/drawing/2014/chartex" xmlns:cx1="http://schemas.microsoft.com/office/drawing/2015/9/8/chartex" xmlns:cx2="http://schemas.microsoft.com/office/drawing/2015/10/21/chartex" xmlns:cx3="http://schemas.microsoft.com/office/drawing/2016/5/9/chartex" xmlns:cx4="http://schemas.microsoft.com/office/drawing/2016/5/10/chartex" xmlns:cx5="http://schemas.microsoft.com/office/drawing/2016/5/11/chartex" xmlns:cx6="http://schemas.microsoft.com/office/drawing/2016/5/12/chartex" xmlns:cx7="http://schemas.microsoft.com/office/drawing/2016/5/13/chartex" xmlns:cx8="http://schemas.microsoft.com/office/drawing/2016/5/14/chartex" xmlns:mc="http://schemas.openxmlformats.org/markup-compatibility/2006" xmlns:aink="http://schemas.microsoft.com/office/drawing/2016/ink" xmlns:am3d="http://schemas.microsoft.com/office/drawing/2017/model3d" xmlns:o="urn:schemas-microsoft-com:office:office" xmlns:oel="http://schemas.microsoft.com/office/2019/extlst" xmlns:r="http://schemas.openxmlformats.org/officeDocument/2006/relationships" xmlns:m="http://schemas.openxmlformats.org/officeDocument/2006/math" xmlns:v="urn:schemas-microsoft-com:vml" xmlns:wp14="http://schemas.microsoft.com/office/word/2010/wordprocessingDrawing" xmlns:wp="http://schemas.openxmlformats.org/drawingml/2006/wordprocessingDrawing" xmlns:w10="urn:schemas-microsoft-com:office:word" xmlns:w="http://schemas.openxmlformats.org/wordprocessingml/2006/main" xmlns:w14="http://schemas.microsoft.com/office/word/2010/wordml" xmlns:w15="http://schemas.microsoft.com/office/word/2012/wordml" xmlns:w16cex="http://schemas.microsoft.com/office/word/2018/wordml/cex" xmlns:w16cid="http://schemas.microsoft.com/office/word/2016/wordml/cid" xmlns:w16="http://schemas.microsoft.com/office/word/2018/wordml" xmlns:w16du="http://schemas.microsoft.com/office/word/2023/wordml/word16du" xmlns:w16sdtdh="http://schemas.microsoft.com/office/word/2020/wordml/sdtdatahash" xmlns:w16se="http://schemas.microsoft.com/office/word/2015/wordml/symex" xmlns:wpg="http://schemas.microsoft.com/office/word/2010/wordprocessingGroup" xmlns:wpi="http://schemas.microsoft.com/office/word/2010/wordprocessingInk" xmlns:wne="http://schemas.microsoft.com/office/word/2006/wordml" xmlns:wps="http://schemas.microsoft.com/office/word/2010/wordprocessingShape" mc:Ignorable="w14 w15 w16se w16cid w16 w16cex w16sdtdh w16du wp14">
+<w:document xmlns:wpc="http://schemas.microsoft.com/office/word/2010/wordprocessingCanvas" xmlns:cx="http://schemas.microsoft.com/office/drawing/2014/chartex" xmlns:cx1="http://schemas.microsoft.com/office/drawing/2015/9/8/chartex" xmlns:cx2="http://schemas.microsoft.com/office/drawing/2015/10/21/chartex" xmlns:cx3="http://schemas.microsoft.com/office/drawing/2016/5/9/chartex" xmlns:cx4="http://schemas.microsoft.com/office/drawing/2016/5/10/chartex" xmlns:cx5="http://schemas.microsoft.com/office/drawing/2016/5/11/chartex" xmlns:cx6="http://schemas.microsoft.com/office/drawing/2016/5/12/chartex" xmlns:cx7="http://schemas.microsoft.com/office/drawing/2016/5/13/chartex" xmlns:cx8="http://schemas.microsoft.com/office/drawing/2016/5/14/chartex" xmlns:mc="http://schemas.openxmlformats.org/markup-compatibility/2006" xmlns:aink="http://schemas.microsoft.com/office/drawing/2016/ink" xmlns:am3d="http://schemas.microsoft.com/office/drawing/2017/model3d" xmlns:o="urn:schemas-microsoft-com:office:office" xmlns:oel="http://schemas.microsoft.com/office/2019/extlst" xmlns:r="http://schemas.openxmlformats.org/officeDocument/2006/relationships" xmlns:m="http://schemas.openxmlformats.org/officeDocument/2006/math" xmlns:v="urn:schemas-microsoft-com:vml" xmlns:wp14="http://schemas.microsoft.com/office/word/2010/wordprocessingDrawing" xmlns:wp="http://schemas.openxmlformats.org/drawingml/2006/wordprocessingDrawing" xmlns:w10="urn:schemas-microsoft-com:office:word" xmlns:w="http://schemas.openxmlformats.org/wordprocessingml/2006/main" xmlns:w14="http://schemas.microsoft.com/office/word/2010/wordml" xmlns:w15="http://schemas.microsoft.com/office/word/2012/wordml" xmlns:w16cex="http://schemas.microsoft.com/office/word/2018/wordml/cex" xmlns:w16cid="http://schemas.microsoft.com/office/word/2016/wordml/cid" xmlns:w16="http://schemas.microsoft.com/office/word/2018/wordml" xmlns:w16du="http://schemas.microsoft.com/office/word/2023/wordml/word16du" xmlns:w16sdtdh="http://schemas.microsoft.com/office/word/2020/wordml/sdtdatahash" xmlns:w16sdtfl="http://schemas.microsoft.com/office/word/2024/wordml/sdtformatlock" xmlns:w16se="http://schemas.microsoft.com/office/word/2015/wordml/symex" xmlns:wpg="http://schemas.microsoft.com/office/word/2010/wordprocessingGroup" xmlns:wpi="http://schemas.microsoft.com/office/word/2010/wordprocessingInk" xmlns:wne="http://schemas.microsoft.com/office/word/2006/wordml" xmlns:wps="http://schemas.microsoft.com/office/word/2010/wordprocessingShape" mc:Ignorable="w14 w15 w16se w16cid w16 w16cex w16sdtdh w16sdtfl w16du wp14">
   <w:body>
     <w:p>
       <w:pPr>
@@ -9,6 +9,7 @@
           <w:lang w:val="en-US"/>
         </w:rPr>
       </w:pPr>
+      <w:proofErr w:type="spellStart"/>
       <w:r>
         <w:rPr>
           <w:sz w:val="32"/>
@@ -17,19 +18,30 @@
         </w:rPr>
         <w:t>EEGpal</w:t>
       </w:r>
+      <w:proofErr w:type="spellEnd"/>
       <w:r>
         <w:rPr>
           <w:lang w:val="en-US"/>
         </w:rPr>
         <w:t xml:space="preserve">: </w:t>
       </w:r>
-      <w:r>
-        <w:rPr>
-          <w:b/>
-          <w:bCs/>
-          <w:lang w:val="en-US"/>
-        </w:rPr>
-        <w:t>Peark or Trace export</w:t>
+      <w:proofErr w:type="spellStart"/>
+      <w:r>
+        <w:rPr>
+          <w:b/>
+          <w:bCs/>
+          <w:lang w:val="en-US"/>
+        </w:rPr>
+        <w:t>Peark</w:t>
+      </w:r>
+      <w:proofErr w:type="spellEnd"/>
+      <w:r>
+        <w:rPr>
+          <w:b/>
+          <w:bCs/>
+          <w:lang w:val="en-US"/>
+        </w:rPr>
+        <w:t xml:space="preserve"> or Trace export</w:t>
       </w:r>
       <w:r>
         <w:rPr>
@@ -195,7 +207,23 @@
           <w:rFonts w:ascii="Calibri" w:hAnsi="Calibri" w:cs="Calibri"/>
           <w:lang w:val="en-US"/>
         </w:rPr>
-        <w:t xml:space="preserve">The second functionality is to export the amplitude values for each time point (called the timecourse). This allows to perform statistic over the electrodes and times. </w:t>
+        <w:t xml:space="preserve">The second functionality is to export the amplitude values for each time point (called the </w:t>
+      </w:r>
+      <w:proofErr w:type="spellStart"/>
+      <w:r>
+        <w:rPr>
+          <w:rFonts w:ascii="Calibri" w:hAnsi="Calibri" w:cs="Calibri"/>
+          <w:lang w:val="en-US"/>
+        </w:rPr>
+        <w:t>timecourse</w:t>
+      </w:r>
+      <w:proofErr w:type="spellEnd"/>
+      <w:r>
+        <w:rPr>
+          <w:rFonts w:ascii="Calibri" w:hAnsi="Calibri" w:cs="Calibri"/>
+          <w:lang w:val="en-US"/>
+        </w:rPr>
+        <w:t xml:space="preserve">). This allows to perform statistic over the electrodes and times. </w:t>
       </w:r>
     </w:p>
     <w:p>
@@ -284,7 +312,23 @@
           <w:rFonts w:ascii="Calibri" w:hAnsi="Calibri" w:cs="Calibri"/>
           <w:lang w:val="en-US"/>
         </w:rPr>
-        <w:t xml:space="preserve"> epoched file</w:t>
+        <w:t xml:space="preserve"> </w:t>
+      </w:r>
+      <w:proofErr w:type="spellStart"/>
+      <w:r>
+        <w:rPr>
+          <w:rFonts w:ascii="Calibri" w:hAnsi="Calibri" w:cs="Calibri"/>
+          <w:lang w:val="en-US"/>
+        </w:rPr>
+        <w:t>epoched</w:t>
+      </w:r>
+      <w:proofErr w:type="spellEnd"/>
+      <w:r>
+        <w:rPr>
+          <w:rFonts w:ascii="Calibri" w:hAnsi="Calibri" w:cs="Calibri"/>
+          <w:lang w:val="en-US"/>
+        </w:rPr>
+        <w:t xml:space="preserve"> file</w:t>
       </w:r>
       <w:r>
         <w:rPr>
@@ -300,6 +344,7 @@
         </w:rPr>
         <w:t xml:space="preserve"> (after completion of the processing with the </w:t>
       </w:r>
+      <w:proofErr w:type="spellStart"/>
       <w:r>
         <w:rPr>
           <w:rFonts w:ascii="Calibri" w:hAnsi="Calibri" w:cs="Calibri"/>
@@ -309,6 +354,7 @@
         </w:rPr>
         <w:t>Epoching</w:t>
       </w:r>
+      <w:proofErr w:type="spellEnd"/>
       <w:r>
         <w:rPr>
           <w:rFonts w:ascii="Calibri" w:hAnsi="Calibri" w:cs="Calibri"/>
@@ -328,7 +374,23 @@
           <w:rFonts w:ascii="Calibri" w:hAnsi="Calibri" w:cs="Calibri"/>
           <w:lang w:val="en-US"/>
         </w:rPr>
-        <w:t xml:space="preserve"> with identical length (number of TF), number of electrodes and sampling rate in the main windows of EEGpal. </w:t>
+        <w:t xml:space="preserve"> with identical length (number of TF), number of electrodes and sampling rate in the main windows of </w:t>
+      </w:r>
+      <w:proofErr w:type="spellStart"/>
+      <w:r>
+        <w:rPr>
+          <w:rFonts w:ascii="Calibri" w:hAnsi="Calibri" w:cs="Calibri"/>
+          <w:lang w:val="en-US"/>
+        </w:rPr>
+        <w:t>EEGpal</w:t>
+      </w:r>
+      <w:proofErr w:type="spellEnd"/>
+      <w:r>
+        <w:rPr>
+          <w:rFonts w:ascii="Calibri" w:hAnsi="Calibri" w:cs="Calibri"/>
+          <w:lang w:val="en-US"/>
+        </w:rPr>
+        <w:t xml:space="preserve">. </w:t>
       </w:r>
     </w:p>
     <w:p>
@@ -489,7 +551,23 @@
           <w:rFonts w:ascii="Calibri" w:hAnsi="Calibri" w:cs="Calibri"/>
           <w:lang w:val="en-US"/>
         </w:rPr>
-        <w:t xml:space="preserve"> take account about possible .mrk file which could define another origin. </w:t>
+        <w:t xml:space="preserve"> take account about possible .</w:t>
+      </w:r>
+      <w:proofErr w:type="spellStart"/>
+      <w:r>
+        <w:rPr>
+          <w:rFonts w:ascii="Calibri" w:hAnsi="Calibri" w:cs="Calibri"/>
+          <w:lang w:val="en-US"/>
+        </w:rPr>
+        <w:t>mrk</w:t>
+      </w:r>
+      <w:proofErr w:type="spellEnd"/>
+      <w:r>
+        <w:rPr>
+          <w:rFonts w:ascii="Calibri" w:hAnsi="Calibri" w:cs="Calibri"/>
+          <w:lang w:val="en-US"/>
+        </w:rPr>
+        <w:t xml:space="preserve"> file which could define another origin. </w:t>
       </w:r>
       <w:r>
         <w:rPr>
@@ -497,7 +575,22 @@
           <w:lang w:val="en-US"/>
         </w:rPr>
         <w:br/>
-        <w:t>EoF=End of File</w:t>
+      </w:r>
+      <w:proofErr w:type="spellStart"/>
+      <w:r>
+        <w:rPr>
+          <w:rFonts w:ascii="Calibri" w:hAnsi="Calibri" w:cs="Calibri"/>
+          <w:lang w:val="en-US"/>
+        </w:rPr>
+        <w:t>EoF</w:t>
+      </w:r>
+      <w:proofErr w:type="spellEnd"/>
+      <w:r>
+        <w:rPr>
+          <w:rFonts w:ascii="Calibri" w:hAnsi="Calibri" w:cs="Calibri"/>
+          <w:lang w:val="en-US"/>
+        </w:rPr>
+        <w:t>=End of File</w:t>
       </w:r>
       <w:r>
         <w:rPr>
@@ -638,21 +731,7 @@
           <w:rFonts w:ascii="Calibri" w:hAnsi="Calibri" w:cs="Calibri"/>
           <w:lang w:val="en-US"/>
         </w:rPr>
-        <w:t xml:space="preserve">Select if the output file </w:t>
-      </w:r>
-      <w:r>
-        <w:rPr>
-          <w:rFonts w:ascii="Calibri" w:hAnsi="Calibri" w:cs="Calibri"/>
-          <w:lang w:val="en-US"/>
-        </w:rPr>
-        <w:t>format</w:t>
-      </w:r>
-      <w:r>
-        <w:rPr>
-          <w:rFonts w:ascii="Calibri" w:hAnsi="Calibri" w:cs="Calibri"/>
-          <w:lang w:val="en-US"/>
-        </w:rPr>
-        <w:t xml:space="preserve">: .xlsx or .txt (with tab as delimiter). </w:t>
+        <w:t xml:space="preserve">Select if the output file format: .xlsx or .txt (with tab as delimiter). </w:t>
       </w:r>
     </w:p>
     <w:p>
@@ -672,7 +751,39 @@
           <w:rFonts w:ascii="Calibri" w:hAnsi="Calibri" w:cs="Calibri"/>
           <w:lang w:val="en-US"/>
         </w:rPr>
-        <w:t xml:space="preserve">Specify if the peak position should be specified in millisecond (ms) or in time frame (tf) in the output file. </w:t>
+        <w:t>Specify if the peak position should be specified in millisecond (</w:t>
+      </w:r>
+      <w:proofErr w:type="spellStart"/>
+      <w:r>
+        <w:rPr>
+          <w:rFonts w:ascii="Calibri" w:hAnsi="Calibri" w:cs="Calibri"/>
+          <w:lang w:val="en-US"/>
+        </w:rPr>
+        <w:t>ms</w:t>
+      </w:r>
+      <w:proofErr w:type="spellEnd"/>
+      <w:r>
+        <w:rPr>
+          <w:rFonts w:ascii="Calibri" w:hAnsi="Calibri" w:cs="Calibri"/>
+          <w:lang w:val="en-US"/>
+        </w:rPr>
+        <w:t>) or in time frame (</w:t>
+      </w:r>
+      <w:proofErr w:type="spellStart"/>
+      <w:r>
+        <w:rPr>
+          <w:rFonts w:ascii="Calibri" w:hAnsi="Calibri" w:cs="Calibri"/>
+          <w:lang w:val="en-US"/>
+        </w:rPr>
+        <w:t>tf</w:t>
+      </w:r>
+      <w:proofErr w:type="spellEnd"/>
+      <w:r>
+        <w:rPr>
+          <w:rFonts w:ascii="Calibri" w:hAnsi="Calibri" w:cs="Calibri"/>
+          <w:lang w:val="en-US"/>
+        </w:rPr>
+        <w:t xml:space="preserve">) in the output file. </w:t>
       </w:r>
     </w:p>
     <w:p>
@@ -1036,8 +1147,25 @@
           <w:rFonts w:ascii="Calibri" w:hAnsi="Calibri" w:cs="Calibri"/>
           <w:lang w:val="en-US"/>
         </w:rPr>
-        <w:t xml:space="preserve">The module uses the Matlab function </w:t>
-      </w:r>
+        <w:t xml:space="preserve">The module uses the </w:t>
+      </w:r>
+      <w:proofErr w:type="spellStart"/>
+      <w:r>
+        <w:rPr>
+          <w:rFonts w:ascii="Calibri" w:hAnsi="Calibri" w:cs="Calibri"/>
+          <w:lang w:val="en-US"/>
+        </w:rPr>
+        <w:t>Matlab</w:t>
+      </w:r>
+      <w:proofErr w:type="spellEnd"/>
+      <w:r>
+        <w:rPr>
+          <w:rFonts w:ascii="Calibri" w:hAnsi="Calibri" w:cs="Calibri"/>
+          <w:lang w:val="en-US"/>
+        </w:rPr>
+        <w:t xml:space="preserve"> function </w:t>
+      </w:r>
+      <w:proofErr w:type="spellStart"/>
       <w:r>
         <w:rPr>
           <w:rFonts w:ascii="Calibri" w:hAnsi="Calibri" w:cs="Calibri"/>
@@ -1047,6 +1175,7 @@
         </w:rPr>
         <w:t>findpeaks</w:t>
       </w:r>
+      <w:proofErr w:type="spellEnd"/>
       <w:r>
         <w:rPr>
           <w:rFonts w:ascii="Calibri" w:hAnsi="Calibri" w:cs="Calibri"/>
@@ -1319,7 +1448,23 @@
           <w:rFonts w:ascii="Calibri" w:hAnsi="Calibri" w:cs="Calibri"/>
           <w:lang w:val="en-US"/>
         </w:rPr>
-        <w:t>). You can use this information to look at the signal yourself in Cartool to possibly correct the position according to your own expertise.</w:t>
+        <w:t xml:space="preserve">). You can use this information to look at the signal yourself in </w:t>
+      </w:r>
+      <w:proofErr w:type="spellStart"/>
+      <w:r>
+        <w:rPr>
+          <w:rFonts w:ascii="Calibri" w:hAnsi="Calibri" w:cs="Calibri"/>
+          <w:lang w:val="en-US"/>
+        </w:rPr>
+        <w:t>Cartool</w:t>
+      </w:r>
+      <w:proofErr w:type="spellEnd"/>
+      <w:r>
+        <w:rPr>
+          <w:rFonts w:ascii="Calibri" w:hAnsi="Calibri" w:cs="Calibri"/>
+          <w:lang w:val="en-US"/>
+        </w:rPr>
+        <w:t xml:space="preserve"> to possibly correct the position according to your own expertise.</w:t>
       </w:r>
     </w:p>
     <w:p>
@@ -1416,6 +1561,7 @@
         </w:rPr>
         <w:br w:type="column"/>
       </w:r>
+      <w:proofErr w:type="spellStart"/>
       <w:r>
         <w:rPr>
           <w:rFonts w:eastAsiaTheme="majorEastAsia" w:cstheme="majorBidi"/>
@@ -1425,7 +1571,18 @@
           <w:lang w:val="en-US"/>
         </w:rPr>
         <w:lastRenderedPageBreak/>
-        <w:t>Timecourse export</w:t>
+        <w:t>Timecourse</w:t>
+      </w:r>
+      <w:proofErr w:type="spellEnd"/>
+      <w:r>
+        <w:rPr>
+          <w:rFonts w:eastAsiaTheme="majorEastAsia" w:cstheme="majorBidi"/>
+          <w:color w:val="0F4761" w:themeColor="accent1" w:themeShade="BF"/>
+          <w:sz w:val="28"/>
+          <w:szCs w:val="28"/>
+          <w:lang w:val="en-US"/>
+        </w:rPr>
+        <w:t xml:space="preserve"> export</w:t>
       </w:r>
     </w:p>
     <w:p>
@@ -1518,23 +1675,25 @@
         </w:rPr>
         <w:t xml:space="preserve">Choose the action </w:t>
       </w:r>
-      <w:r>
-        <w:rPr>
-          <w:rFonts w:ascii="Calibri" w:hAnsi="Calibri" w:cs="Calibri"/>
-          <w:b/>
-          <w:bCs/>
-          <w:lang w:val="en-US"/>
-        </w:rPr>
-        <w:t>Timecourse extraction</w:t>
-      </w:r>
-      <w:r>
-        <w:rPr>
-          <w:rFonts w:ascii="Calibri" w:hAnsi="Calibri" w:cs="Calibri"/>
-          <w:b/>
-          <w:bCs/>
-          <w:lang w:val="en-US"/>
-        </w:rPr>
-        <w:t>.</w:t>
+      <w:proofErr w:type="spellStart"/>
+      <w:r>
+        <w:rPr>
+          <w:rFonts w:ascii="Calibri" w:hAnsi="Calibri" w:cs="Calibri"/>
+          <w:b/>
+          <w:bCs/>
+          <w:lang w:val="en-US"/>
+        </w:rPr>
+        <w:t>Timecourse</w:t>
+      </w:r>
+      <w:proofErr w:type="spellEnd"/>
+      <w:r>
+        <w:rPr>
+          <w:rFonts w:ascii="Calibri" w:hAnsi="Calibri" w:cs="Calibri"/>
+          <w:b/>
+          <w:bCs/>
+          <w:lang w:val="en-US"/>
+        </w:rPr>
+        <w:t xml:space="preserve"> extraction.</w:t>
       </w:r>
     </w:p>
     <w:p>
@@ -1570,7 +1729,23 @@
           <w:rFonts w:ascii="Calibri" w:hAnsi="Calibri" w:cs="Calibri"/>
           <w:lang w:val="en-US"/>
         </w:rPr>
-        <w:t xml:space="preserve"> take account about possible .mrk file which could define another origin. </w:t>
+        <w:t xml:space="preserve"> take account about possible .</w:t>
+      </w:r>
+      <w:proofErr w:type="spellStart"/>
+      <w:r>
+        <w:rPr>
+          <w:rFonts w:ascii="Calibri" w:hAnsi="Calibri" w:cs="Calibri"/>
+          <w:lang w:val="en-US"/>
+        </w:rPr>
+        <w:t>mrk</w:t>
+      </w:r>
+      <w:proofErr w:type="spellEnd"/>
+      <w:r>
+        <w:rPr>
+          <w:rFonts w:ascii="Calibri" w:hAnsi="Calibri" w:cs="Calibri"/>
+          <w:lang w:val="en-US"/>
+        </w:rPr>
+        <w:t xml:space="preserve"> file which could define another origin. </w:t>
       </w:r>
       <w:r>
         <w:rPr>
@@ -1578,7 +1753,22 @@
           <w:lang w:val="en-US"/>
         </w:rPr>
         <w:br/>
-        <w:t>EoF=End of File.</w:t>
+      </w:r>
+      <w:proofErr w:type="spellStart"/>
+      <w:r>
+        <w:rPr>
+          <w:rFonts w:ascii="Calibri" w:hAnsi="Calibri" w:cs="Calibri"/>
+          <w:lang w:val="en-US"/>
+        </w:rPr>
+        <w:t>EoF</w:t>
+      </w:r>
+      <w:proofErr w:type="spellEnd"/>
+      <w:r>
+        <w:rPr>
+          <w:rFonts w:ascii="Calibri" w:hAnsi="Calibri" w:cs="Calibri"/>
+          <w:lang w:val="en-US"/>
+        </w:rPr>
+        <w:t>=End of File.</w:t>
       </w:r>
     </w:p>
     <w:p>
@@ -1598,35 +1788,7 @@
           <w:rFonts w:ascii="Calibri" w:hAnsi="Calibri" w:cs="Calibri"/>
           <w:lang w:val="en-US"/>
         </w:rPr>
-        <w:t xml:space="preserve">Specify the electrode to study, Specify the indices of the electrodes (1 2 </w:t>
-      </w:r>
-      <w:r>
-        <w:rPr>
-          <w:rFonts w:ascii="Calibri" w:hAnsi="Calibri" w:cs="Calibri"/>
-          <w:lang w:val="en-US"/>
-        </w:rPr>
-        <w:t>3</w:t>
-      </w:r>
-      <w:r>
-        <w:rPr>
-          <w:rFonts w:ascii="Calibri" w:hAnsi="Calibri" w:cs="Calibri"/>
-          <w:lang w:val="en-US"/>
-        </w:rPr>
-        <w:t xml:space="preserve">) and not the name specified by the coordinate file (A1 A2 </w:t>
-      </w:r>
-      <w:r>
-        <w:rPr>
-          <w:rFonts w:ascii="Calibri" w:hAnsi="Calibri" w:cs="Calibri"/>
-          <w:lang w:val="en-US"/>
-        </w:rPr>
-        <w:t>A</w:t>
-      </w:r>
-      <w:r>
-        <w:rPr>
-          <w:rFonts w:ascii="Calibri" w:hAnsi="Calibri" w:cs="Calibri"/>
-          <w:lang w:val="en-US"/>
-        </w:rPr>
-        <w:t>3).</w:t>
+        <w:t>Specify the electrode to study, Specify the indices of the electrodes (1 2 3) and not the name specified by the coordinate file (A1 A2 A3).</w:t>
       </w:r>
     </w:p>
     <w:p>
@@ -1696,14 +1858,67 @@
           <w:rFonts w:ascii="Calibri" w:hAnsi="Calibri" w:cs="Calibri"/>
           <w:lang w:val="en-US"/>
         </w:rPr>
-        <w:t xml:space="preserve">Select if the output file format: .xlsx or .txt (with tab as delimiter). </w:t>
-      </w:r>
-      <w:r>
-        <w:rPr>
-          <w:rFonts w:ascii="Calibri" w:hAnsi="Calibri" w:cs="Calibri"/>
-          <w:lang w:val="en-US"/>
-        </w:rPr>
-        <w:t xml:space="preserve">This option is available only if you decide to save 2D file in the parameter </w:t>
+        <w:t>Select if the output file format: .xlsx</w:t>
+      </w:r>
+      <w:r>
+        <w:rPr>
+          <w:rFonts w:ascii="Calibri" w:hAnsi="Calibri" w:cs="Calibri"/>
+          <w:lang w:val="en-US"/>
+        </w:rPr>
+        <w:t xml:space="preserve">, </w:t>
+      </w:r>
+      <w:r>
+        <w:rPr>
+          <w:rFonts w:ascii="Calibri" w:hAnsi="Calibri" w:cs="Calibri"/>
+          <w:lang w:val="en-US"/>
+        </w:rPr>
+        <w:t>.txt (with tab as delimiter)</w:t>
+      </w:r>
+      <w:r>
+        <w:rPr>
+          <w:rFonts w:ascii="Calibri" w:hAnsi="Calibri" w:cs="Calibri"/>
+          <w:lang w:val="en-US"/>
+        </w:rPr>
+        <w:t xml:space="preserve"> </w:t>
+      </w:r>
+      <w:proofErr w:type="gramStart"/>
+      <w:r>
+        <w:rPr>
+          <w:rFonts w:ascii="Calibri" w:hAnsi="Calibri" w:cs="Calibri"/>
+          <w:lang w:val="en-US"/>
+        </w:rPr>
+        <w:t>or .ep</w:t>
+      </w:r>
+      <w:proofErr w:type="gramEnd"/>
+      <w:r>
+        <w:rPr>
+          <w:rFonts w:ascii="Calibri" w:hAnsi="Calibri" w:cs="Calibri"/>
+          <w:lang w:val="en-US"/>
+        </w:rPr>
+        <w:t xml:space="preserve"> (in order to open in </w:t>
+      </w:r>
+      <w:proofErr w:type="spellStart"/>
+      <w:r>
+        <w:rPr>
+          <w:rFonts w:ascii="Calibri" w:hAnsi="Calibri" w:cs="Calibri"/>
+          <w:lang w:val="en-US"/>
+        </w:rPr>
+        <w:t>Cartool</w:t>
+      </w:r>
+      <w:proofErr w:type="spellEnd"/>
+      <w:r>
+        <w:rPr>
+          <w:rFonts w:ascii="Calibri" w:hAnsi="Calibri" w:cs="Calibri"/>
+          <w:lang w:val="en-US"/>
+        </w:rPr>
+        <w:t xml:space="preserve"> but without electrode names)</w:t>
+      </w:r>
+      <w:r>
+        <w:rPr>
+          <w:rFonts w:ascii="Calibri" w:hAnsi="Calibri" w:cs="Calibri"/>
+          <w:lang w:val="en-US"/>
+        </w:rPr>
+        <w:t xml:space="preserve">. This option is available only if you decide to save 2D file in the parameter </w:t>
       </w:r>
       <w:r>
         <w:rPr>
@@ -1759,7 +1974,23 @@
           <w:rFonts w:ascii="Calibri" w:hAnsi="Calibri" w:cs="Calibri"/>
           <w:lang w:val="en-US"/>
         </w:rPr>
-        <w:t xml:space="preserve">2D files: Record the timecourse separately for each input files. It will record a table with a header. </w:t>
+        <w:t xml:space="preserve">2D files: Record the </w:t>
+      </w:r>
+      <w:proofErr w:type="spellStart"/>
+      <w:r>
+        <w:rPr>
+          <w:rFonts w:ascii="Calibri" w:hAnsi="Calibri" w:cs="Calibri"/>
+          <w:lang w:val="en-US"/>
+        </w:rPr>
+        <w:t>timecourse</w:t>
+      </w:r>
+      <w:proofErr w:type="spellEnd"/>
+      <w:r>
+        <w:rPr>
+          <w:rFonts w:ascii="Calibri" w:hAnsi="Calibri" w:cs="Calibri"/>
+          <w:lang w:val="en-US"/>
+        </w:rPr>
+        <w:t xml:space="preserve"> separately for each input files. It will record a table with a header. </w:t>
       </w:r>
       <w:r>
         <w:rPr>
@@ -1802,7 +2033,23 @@
           <w:rFonts w:ascii="Calibri" w:hAnsi="Calibri" w:cs="Calibri"/>
           <w:lang w:val="en-US"/>
         </w:rPr>
-        <w:t xml:space="preserve">3D files. Record all the timecourses in a single file. It will record a .mat file without headers. The organization of the file is: </w:t>
+        <w:t xml:space="preserve">3D files. Record all the </w:t>
+      </w:r>
+      <w:proofErr w:type="spellStart"/>
+      <w:r>
+        <w:rPr>
+          <w:rFonts w:ascii="Calibri" w:hAnsi="Calibri" w:cs="Calibri"/>
+          <w:lang w:val="en-US"/>
+        </w:rPr>
+        <w:t>timecourses</w:t>
+      </w:r>
+      <w:proofErr w:type="spellEnd"/>
+      <w:r>
+        <w:rPr>
+          <w:rFonts w:ascii="Calibri" w:hAnsi="Calibri" w:cs="Calibri"/>
+          <w:lang w:val="en-US"/>
+        </w:rPr>
+        <w:t xml:space="preserve"> in a single file. It will record a .mat file without headers. The organization of the file is: </w:t>
       </w:r>
     </w:p>
     <w:p>
@@ -1842,14 +2089,7 @@
           <w:rFonts w:ascii="Calibri" w:hAnsi="Calibri" w:cs="Calibri"/>
           <w:lang w:val="en-US"/>
         </w:rPr>
-        <w:t xml:space="preserve">y=channels </w:t>
-      </w:r>
-      <w:r>
-        <w:rPr>
-          <w:rFonts w:ascii="Calibri" w:hAnsi="Calibri" w:cs="Calibri"/>
-          <w:lang w:val="en-US"/>
-        </w:rPr>
-        <w:t>(first electrodes, then avg, GFP and GMP)</w:t>
+        <w:t>y=channels (first electrodes, then avg, GFP and GMP)</w:t>
       </w:r>
     </w:p>
     <w:p>
@@ -2313,8 +2553,25 @@
           <w:rFonts w:ascii="Calibri" w:hAnsi="Calibri" w:cs="Calibri"/>
           <w:lang w:val="en-US"/>
         </w:rPr>
-        <w:t xml:space="preserve"> to work on a software as Excel or SPSS. However, the multiplication of the files could make the life harder to perform statistics. It is why, the option to have a 3D file which contains all the data as been added to this module. It would be suitable for the software R which can import .mat file using the library </w:t>
-      </w:r>
+        <w:t xml:space="preserve"> to work on a software as Excel or SPSS. However, the multiplication of the files could make the life harder to perform statistics. It is why, the option to have a 3D file which contains all the data </w:t>
+      </w:r>
+      <w:proofErr w:type="spellStart"/>
+      <w:r>
+        <w:rPr>
+          <w:rFonts w:ascii="Calibri" w:hAnsi="Calibri" w:cs="Calibri"/>
+          <w:lang w:val="en-US"/>
+        </w:rPr>
+        <w:t>as</w:t>
+      </w:r>
+      <w:proofErr w:type="spellEnd"/>
+      <w:r>
+        <w:rPr>
+          <w:rFonts w:ascii="Calibri" w:hAnsi="Calibri" w:cs="Calibri"/>
+          <w:lang w:val="en-US"/>
+        </w:rPr>
+        <w:t xml:space="preserve"> been added to this module. It would be suitable for the software R which can import .mat file using the library </w:t>
+      </w:r>
+      <w:proofErr w:type="spellStart"/>
       <w:proofErr w:type="gramStart"/>
       <w:r>
         <w:rPr>
@@ -2323,6 +2580,7 @@
         </w:rPr>
         <w:t>R.matlab</w:t>
       </w:r>
+      <w:proofErr w:type="spellEnd"/>
       <w:proofErr w:type="gramEnd"/>
       <w:r>
         <w:rPr>
@@ -2525,16 +2783,7 @@
           <w:bCs/>
           <w:lang w:val="en-US"/>
         </w:rPr>
-        <w:t>Average time interval</w:t>
-      </w:r>
-      <w:r>
-        <w:rPr>
-          <w:rFonts w:ascii="Calibri" w:hAnsi="Calibri" w:cs="Calibri"/>
-          <w:b/>
-          <w:bCs/>
-          <w:lang w:val="en-US"/>
-        </w:rPr>
-        <w:t>.</w:t>
+        <w:t>Average time interval.</w:t>
       </w:r>
     </w:p>
     <w:p>
@@ -2570,7 +2819,23 @@
           <w:rFonts w:ascii="Calibri" w:hAnsi="Calibri" w:cs="Calibri"/>
           <w:lang w:val="en-US"/>
         </w:rPr>
-        <w:t xml:space="preserve"> take account about possible .mrk file which could define another origin. </w:t>
+        <w:t xml:space="preserve"> take account about possible .</w:t>
+      </w:r>
+      <w:proofErr w:type="spellStart"/>
+      <w:r>
+        <w:rPr>
+          <w:rFonts w:ascii="Calibri" w:hAnsi="Calibri" w:cs="Calibri"/>
+          <w:lang w:val="en-US"/>
+        </w:rPr>
+        <w:t>mrk</w:t>
+      </w:r>
+      <w:proofErr w:type="spellEnd"/>
+      <w:r>
+        <w:rPr>
+          <w:rFonts w:ascii="Calibri" w:hAnsi="Calibri" w:cs="Calibri"/>
+          <w:lang w:val="en-US"/>
+        </w:rPr>
+        <w:t xml:space="preserve"> file which could define another origin. </w:t>
       </w:r>
       <w:r>
         <w:rPr>
@@ -2578,7 +2843,22 @@
           <w:lang w:val="en-US"/>
         </w:rPr>
         <w:br/>
-        <w:t>EoF=End of File.</w:t>
+      </w:r>
+      <w:proofErr w:type="spellStart"/>
+      <w:r>
+        <w:rPr>
+          <w:rFonts w:ascii="Calibri" w:hAnsi="Calibri" w:cs="Calibri"/>
+          <w:lang w:val="en-US"/>
+        </w:rPr>
+        <w:t>EoF</w:t>
+      </w:r>
+      <w:proofErr w:type="spellEnd"/>
+      <w:r>
+        <w:rPr>
+          <w:rFonts w:ascii="Calibri" w:hAnsi="Calibri" w:cs="Calibri"/>
+          <w:lang w:val="en-US"/>
+        </w:rPr>
+        <w:t>=End of File.</w:t>
       </w:r>
     </w:p>
     <w:p>
@@ -2863,7 +3143,7 @@
 </file>
 
 <file path=word/endnotes.xml><?xml version="1.0" encoding="utf-8"?>
-<w:endnotes xmlns:wpc="http://schemas.microsoft.com/office/word/2010/wordprocessingCanvas" xmlns:cx="http://schemas.microsoft.com/office/drawing/2014/chartex" xmlns:cx1="http://schemas.microsoft.com/office/drawing/2015/9/8/chartex" xmlns:cx2="http://schemas.microsoft.com/office/drawing/2015/10/21/chartex" xmlns:cx3="http://schemas.microsoft.com/office/drawing/2016/5/9/chartex" xmlns:cx4="http://schemas.microsoft.com/office/drawing/2016/5/10/chartex" xmlns:cx5="http://schemas.microsoft.com/office/drawing/2016/5/11/chartex" xmlns:cx6="http://schemas.microsoft.com/office/drawing/2016/5/12/chartex" xmlns:cx7="http://schemas.microsoft.com/office/drawing/2016/5/13/chartex" xmlns:cx8="http://schemas.microsoft.com/office/drawing/2016/5/14/chartex" xmlns:mc="http://schemas.openxmlformats.org/markup-compatibility/2006" xmlns:aink="http://schemas.microsoft.com/office/drawing/2016/ink" xmlns:am3d="http://schemas.microsoft.com/office/drawing/2017/model3d" xmlns:o="urn:schemas-microsoft-com:office:office" xmlns:oel="http://schemas.microsoft.com/office/2019/extlst" xmlns:r="http://schemas.openxmlformats.org/officeDocument/2006/relationships" xmlns:m="http://schemas.openxmlformats.org/officeDocument/2006/math" xmlns:v="urn:schemas-microsoft-com:vml" xmlns:wp14="http://schemas.microsoft.com/office/word/2010/wordprocessingDrawing" xmlns:wp="http://schemas.openxmlformats.org/drawingml/2006/wordprocessingDrawing" xmlns:w10="urn:schemas-microsoft-com:office:word" xmlns:w="http://schemas.openxmlformats.org/wordprocessingml/2006/main" xmlns:w14="http://schemas.microsoft.com/office/word/2010/wordml" xmlns:w15="http://schemas.microsoft.com/office/word/2012/wordml" xmlns:w16cex="http://schemas.microsoft.com/office/word/2018/wordml/cex" xmlns:w16cid="http://schemas.microsoft.com/office/word/2016/wordml/cid" xmlns:w16="http://schemas.microsoft.com/office/word/2018/wordml" xmlns:w16du="http://schemas.microsoft.com/office/word/2023/wordml/word16du" xmlns:w16sdtdh="http://schemas.microsoft.com/office/word/2020/wordml/sdtdatahash" xmlns:w16se="http://schemas.microsoft.com/office/word/2015/wordml/symex" xmlns:wpg="http://schemas.microsoft.com/office/word/2010/wordprocessingGroup" xmlns:wpi="http://schemas.microsoft.com/office/word/2010/wordprocessingInk" xmlns:wne="http://schemas.microsoft.com/office/word/2006/wordml" xmlns:wps="http://schemas.microsoft.com/office/word/2010/wordprocessingShape" mc:Ignorable="w14 w15 w16se w16cid w16 w16cex w16sdtdh w16du wp14">
+<w:endnotes xmlns:wpc="http://schemas.microsoft.com/office/word/2010/wordprocessingCanvas" xmlns:cx="http://schemas.microsoft.com/office/drawing/2014/chartex" xmlns:cx1="http://schemas.microsoft.com/office/drawing/2015/9/8/chartex" xmlns:cx2="http://schemas.microsoft.com/office/drawing/2015/10/21/chartex" xmlns:cx3="http://schemas.microsoft.com/office/drawing/2016/5/9/chartex" xmlns:cx4="http://schemas.microsoft.com/office/drawing/2016/5/10/chartex" xmlns:cx5="http://schemas.microsoft.com/office/drawing/2016/5/11/chartex" xmlns:cx6="http://schemas.microsoft.com/office/drawing/2016/5/12/chartex" xmlns:cx7="http://schemas.microsoft.com/office/drawing/2016/5/13/chartex" xmlns:cx8="http://schemas.microsoft.com/office/drawing/2016/5/14/chartex" xmlns:mc="http://schemas.openxmlformats.org/markup-compatibility/2006" xmlns:aink="http://schemas.microsoft.com/office/drawing/2016/ink" xmlns:am3d="http://schemas.microsoft.com/office/drawing/2017/model3d" xmlns:o="urn:schemas-microsoft-com:office:office" xmlns:oel="http://schemas.microsoft.com/office/2019/extlst" xmlns:r="http://schemas.openxmlformats.org/officeDocument/2006/relationships" xmlns:m="http://schemas.openxmlformats.org/officeDocument/2006/math" xmlns:v="urn:schemas-microsoft-com:vml" xmlns:wp14="http://schemas.microsoft.com/office/word/2010/wordprocessingDrawing" xmlns:wp="http://schemas.openxmlformats.org/drawingml/2006/wordprocessingDrawing" xmlns:w10="urn:schemas-microsoft-com:office:word" xmlns:w="http://schemas.openxmlformats.org/wordprocessingml/2006/main" xmlns:w14="http://schemas.microsoft.com/office/word/2010/wordml" xmlns:w15="http://schemas.microsoft.com/office/word/2012/wordml" xmlns:w16cex="http://schemas.microsoft.com/office/word/2018/wordml/cex" xmlns:w16cid="http://schemas.microsoft.com/office/word/2016/wordml/cid" xmlns:w16="http://schemas.microsoft.com/office/word/2018/wordml" xmlns:w16du="http://schemas.microsoft.com/office/word/2023/wordml/word16du" xmlns:w16sdtdh="http://schemas.microsoft.com/office/word/2020/wordml/sdtdatahash" xmlns:w16sdtfl="http://schemas.microsoft.com/office/word/2024/wordml/sdtformatlock" xmlns:w16se="http://schemas.microsoft.com/office/word/2015/wordml/symex" xmlns:wpg="http://schemas.microsoft.com/office/word/2010/wordprocessingGroup" xmlns:wpi="http://schemas.microsoft.com/office/word/2010/wordprocessingInk" xmlns:wne="http://schemas.microsoft.com/office/word/2006/wordml" xmlns:wps="http://schemas.microsoft.com/office/word/2010/wordprocessingShape" mc:Ignorable="w14 w15 w16se w16cid w16 w16cex w16sdtdh w16sdtfl w16du wp14">
   <w:endnote w:type="separator" w:id="-1">
     <w:p>
       <w:pPr>
@@ -2888,7 +3168,7 @@
 </file>
 
 <file path=word/footer1.xml><?xml version="1.0" encoding="utf-8"?>
-<w:ftr xmlns:wpc="http://schemas.microsoft.com/office/word/2010/wordprocessingCanvas" xmlns:cx="http://schemas.microsoft.com/office/drawing/2014/chartex" xmlns:cx1="http://schemas.microsoft.com/office/drawing/2015/9/8/chartex" xmlns:cx2="http://schemas.microsoft.com/office/drawing/2015/10/21/chartex" xmlns:cx3="http://schemas.microsoft.com/office/drawing/2016/5/9/chartex" xmlns:cx4="http://schemas.microsoft.com/office/drawing/2016/5/10/chartex" xmlns:cx5="http://schemas.microsoft.com/office/drawing/2016/5/11/chartex" xmlns:cx6="http://schemas.microsoft.com/office/drawing/2016/5/12/chartex" xmlns:cx7="http://schemas.microsoft.com/office/drawing/2016/5/13/chartex" xmlns:cx8="http://schemas.microsoft.com/office/drawing/2016/5/14/chartex" xmlns:mc="http://schemas.openxmlformats.org/markup-compatibility/2006" xmlns:aink="http://schemas.microsoft.com/office/drawing/2016/ink" xmlns:am3d="http://schemas.microsoft.com/office/drawing/2017/model3d" xmlns:o="urn:schemas-microsoft-com:office:office" xmlns:oel="http://schemas.microsoft.com/office/2019/extlst" xmlns:r="http://schemas.openxmlformats.org/officeDocument/2006/relationships" xmlns:m="http://schemas.openxmlformats.org/officeDocument/2006/math" xmlns:v="urn:schemas-microsoft-com:vml" xmlns:wp14="http://schemas.microsoft.com/office/word/2010/wordprocessingDrawing" xmlns:wp="http://schemas.openxmlformats.org/drawingml/2006/wordprocessingDrawing" xmlns:w10="urn:schemas-microsoft-com:office:word" xmlns:w="http://schemas.openxmlformats.org/wordprocessingml/2006/main" xmlns:w14="http://schemas.microsoft.com/office/word/2010/wordml" xmlns:w15="http://schemas.microsoft.com/office/word/2012/wordml" xmlns:w16cex="http://schemas.microsoft.com/office/word/2018/wordml/cex" xmlns:w16cid="http://schemas.microsoft.com/office/word/2016/wordml/cid" xmlns:w16="http://schemas.microsoft.com/office/word/2018/wordml" xmlns:w16du="http://schemas.microsoft.com/office/word/2023/wordml/word16du" xmlns:w16sdtdh="http://schemas.microsoft.com/office/word/2020/wordml/sdtdatahash" xmlns:w16se="http://schemas.microsoft.com/office/word/2015/wordml/symex" xmlns:wpg="http://schemas.microsoft.com/office/word/2010/wordprocessingGroup" xmlns:wpi="http://schemas.microsoft.com/office/word/2010/wordprocessingInk" xmlns:wne="http://schemas.microsoft.com/office/word/2006/wordml" xmlns:wps="http://schemas.microsoft.com/office/word/2010/wordprocessingShape" mc:Ignorable="w14 w15 w16se w16cid w16 w16cex w16sdtdh w16du wp14">
+<w:ftr xmlns:wpc="http://schemas.microsoft.com/office/word/2010/wordprocessingCanvas" xmlns:cx="http://schemas.microsoft.com/office/drawing/2014/chartex" xmlns:cx1="http://schemas.microsoft.com/office/drawing/2015/9/8/chartex" xmlns:cx2="http://schemas.microsoft.com/office/drawing/2015/10/21/chartex" xmlns:cx3="http://schemas.microsoft.com/office/drawing/2016/5/9/chartex" xmlns:cx4="http://schemas.microsoft.com/office/drawing/2016/5/10/chartex" xmlns:cx5="http://schemas.microsoft.com/office/drawing/2016/5/11/chartex" xmlns:cx6="http://schemas.microsoft.com/office/drawing/2016/5/12/chartex" xmlns:cx7="http://schemas.microsoft.com/office/drawing/2016/5/13/chartex" xmlns:cx8="http://schemas.microsoft.com/office/drawing/2016/5/14/chartex" xmlns:mc="http://schemas.openxmlformats.org/markup-compatibility/2006" xmlns:aink="http://schemas.microsoft.com/office/drawing/2016/ink" xmlns:am3d="http://schemas.microsoft.com/office/drawing/2017/model3d" xmlns:o="urn:schemas-microsoft-com:office:office" xmlns:oel="http://schemas.microsoft.com/office/2019/extlst" xmlns:r="http://schemas.openxmlformats.org/officeDocument/2006/relationships" xmlns:m="http://schemas.openxmlformats.org/officeDocument/2006/math" xmlns:v="urn:schemas-microsoft-com:vml" xmlns:wp14="http://schemas.microsoft.com/office/word/2010/wordprocessingDrawing" xmlns:wp="http://schemas.openxmlformats.org/drawingml/2006/wordprocessingDrawing" xmlns:w10="urn:schemas-microsoft-com:office:word" xmlns:w="http://schemas.openxmlformats.org/wordprocessingml/2006/main" xmlns:w14="http://schemas.microsoft.com/office/word/2010/wordml" xmlns:w15="http://schemas.microsoft.com/office/word/2012/wordml" xmlns:w16cex="http://schemas.microsoft.com/office/word/2018/wordml/cex" xmlns:w16cid="http://schemas.microsoft.com/office/word/2016/wordml/cid" xmlns:w16="http://schemas.microsoft.com/office/word/2018/wordml" xmlns:w16du="http://schemas.microsoft.com/office/word/2023/wordml/word16du" xmlns:w16sdtdh="http://schemas.microsoft.com/office/word/2020/wordml/sdtdatahash" xmlns:w16sdtfl="http://schemas.microsoft.com/office/word/2024/wordml/sdtformatlock" xmlns:w16se="http://schemas.microsoft.com/office/word/2015/wordml/symex" xmlns:wpg="http://schemas.microsoft.com/office/word/2010/wordprocessingGroup" xmlns:wpi="http://schemas.microsoft.com/office/word/2010/wordprocessingInk" xmlns:wne="http://schemas.microsoft.com/office/word/2006/wordml" xmlns:wps="http://schemas.microsoft.com/office/word/2010/wordprocessingShape" mc:Ignorable="w14 w15 w16se w16cid w16 w16cex w16sdtdh w16sdtfl w16du wp14">
   <w:sdt>
     <w:sdtPr>
       <w:id w:val="340512920"/>
@@ -2941,7 +3221,7 @@
 </file>
 
 <file path=word/footnotes.xml><?xml version="1.0" encoding="utf-8"?>
-<w:footnotes xmlns:wpc="http://schemas.microsoft.com/office/word/2010/wordprocessingCanvas" xmlns:cx="http://schemas.microsoft.com/office/drawing/2014/chartex" xmlns:cx1="http://schemas.microsoft.com/office/drawing/2015/9/8/chartex" xmlns:cx2="http://schemas.microsoft.com/office/drawing/2015/10/21/chartex" xmlns:cx3="http://schemas.microsoft.com/office/drawing/2016/5/9/chartex" xmlns:cx4="http://schemas.microsoft.com/office/drawing/2016/5/10/chartex" xmlns:cx5="http://schemas.microsoft.com/office/drawing/2016/5/11/chartex" xmlns:cx6="http://schemas.microsoft.com/office/drawing/2016/5/12/chartex" xmlns:cx7="http://schemas.microsoft.com/office/drawing/2016/5/13/chartex" xmlns:cx8="http://schemas.microsoft.com/office/drawing/2016/5/14/chartex" xmlns:mc="http://schemas.openxmlformats.org/markup-compatibility/2006" xmlns:aink="http://schemas.microsoft.com/office/drawing/2016/ink" xmlns:am3d="http://schemas.microsoft.com/office/drawing/2017/model3d" xmlns:o="urn:schemas-microsoft-com:office:office" xmlns:oel="http://schemas.microsoft.com/office/2019/extlst" xmlns:r="http://schemas.openxmlformats.org/officeDocument/2006/relationships" xmlns:m="http://schemas.openxmlformats.org/officeDocument/2006/math" xmlns:v="urn:schemas-microsoft-com:vml" xmlns:wp14="http://schemas.microsoft.com/office/word/2010/wordprocessingDrawing" xmlns:wp="http://schemas.openxmlformats.org/drawingml/2006/wordprocessingDrawing" xmlns:w10="urn:schemas-microsoft-com:office:word" xmlns:w="http://schemas.openxmlformats.org/wordprocessingml/2006/main" xmlns:w14="http://schemas.microsoft.com/office/word/2010/wordml" xmlns:w15="http://schemas.microsoft.com/office/word/2012/wordml" xmlns:w16cex="http://schemas.microsoft.com/office/word/2018/wordml/cex" xmlns:w16cid="http://schemas.microsoft.com/office/word/2016/wordml/cid" xmlns:w16="http://schemas.microsoft.com/office/word/2018/wordml" xmlns:w16du="http://schemas.microsoft.com/office/word/2023/wordml/word16du" xmlns:w16sdtdh="http://schemas.microsoft.com/office/word/2020/wordml/sdtdatahash" xmlns:w16se="http://schemas.microsoft.com/office/word/2015/wordml/symex" xmlns:wpg="http://schemas.microsoft.com/office/word/2010/wordprocessingGroup" xmlns:wpi="http://schemas.microsoft.com/office/word/2010/wordprocessingInk" xmlns:wne="http://schemas.microsoft.com/office/word/2006/wordml" xmlns:wps="http://schemas.microsoft.com/office/word/2010/wordprocessingShape" mc:Ignorable="w14 w15 w16se w16cid w16 w16cex w16sdtdh w16du wp14">
+<w:footnotes xmlns:wpc="http://schemas.microsoft.com/office/word/2010/wordprocessingCanvas" xmlns:cx="http://schemas.microsoft.com/office/drawing/2014/chartex" xmlns:cx1="http://schemas.microsoft.com/office/drawing/2015/9/8/chartex" xmlns:cx2="http://schemas.microsoft.com/office/drawing/2015/10/21/chartex" xmlns:cx3="http://schemas.microsoft.com/office/drawing/2016/5/9/chartex" xmlns:cx4="http://schemas.microsoft.com/office/drawing/2016/5/10/chartex" xmlns:cx5="http://schemas.microsoft.com/office/drawing/2016/5/11/chartex" xmlns:cx6="http://schemas.microsoft.com/office/drawing/2016/5/12/chartex" xmlns:cx7="http://schemas.microsoft.com/office/drawing/2016/5/13/chartex" xmlns:cx8="http://schemas.microsoft.com/office/drawing/2016/5/14/chartex" xmlns:mc="http://schemas.openxmlformats.org/markup-compatibility/2006" xmlns:aink="http://schemas.microsoft.com/office/drawing/2016/ink" xmlns:am3d="http://schemas.microsoft.com/office/drawing/2017/model3d" xmlns:o="urn:schemas-microsoft-com:office:office" xmlns:oel="http://schemas.microsoft.com/office/2019/extlst" xmlns:r="http://schemas.openxmlformats.org/officeDocument/2006/relationships" xmlns:m="http://schemas.openxmlformats.org/officeDocument/2006/math" xmlns:v="urn:schemas-microsoft-com:vml" xmlns:wp14="http://schemas.microsoft.com/office/word/2010/wordprocessingDrawing" xmlns:wp="http://schemas.openxmlformats.org/drawingml/2006/wordprocessingDrawing" xmlns:w10="urn:schemas-microsoft-com:office:word" xmlns:w="http://schemas.openxmlformats.org/wordprocessingml/2006/main" xmlns:w14="http://schemas.microsoft.com/office/word/2010/wordml" xmlns:w15="http://schemas.microsoft.com/office/word/2012/wordml" xmlns:w16cex="http://schemas.microsoft.com/office/word/2018/wordml/cex" xmlns:w16cid="http://schemas.microsoft.com/office/word/2016/wordml/cid" xmlns:w16="http://schemas.microsoft.com/office/word/2018/wordml" xmlns:w16du="http://schemas.microsoft.com/office/word/2023/wordml/word16du" xmlns:w16sdtdh="http://schemas.microsoft.com/office/word/2020/wordml/sdtdatahash" xmlns:w16sdtfl="http://schemas.microsoft.com/office/word/2024/wordml/sdtformatlock" xmlns:w16se="http://schemas.microsoft.com/office/word/2015/wordml/symex" xmlns:wpg="http://schemas.microsoft.com/office/word/2010/wordprocessingGroup" xmlns:wpi="http://schemas.microsoft.com/office/word/2010/wordprocessingInk" xmlns:wne="http://schemas.microsoft.com/office/word/2006/wordml" xmlns:wps="http://schemas.microsoft.com/office/word/2010/wordprocessingShape" mc:Ignorable="w14 w15 w16se w16cid w16 w16cex w16sdtdh w16sdtfl w16du wp14">
   <w:footnote w:type="separator" w:id="-1">
     <w:p>
       <w:pPr>
@@ -2966,7 +3246,7 @@
 </file>
 
 <file path=word/numbering.xml><?xml version="1.0" encoding="utf-8"?>
-<w:numbering xmlns:wpc="http://schemas.microsoft.com/office/word/2010/wordprocessingCanvas" xmlns:cx="http://schemas.microsoft.com/office/drawing/2014/chartex" xmlns:cx1="http://schemas.microsoft.com/office/drawing/2015/9/8/chartex" xmlns:cx2="http://schemas.microsoft.com/office/drawing/2015/10/21/chartex" xmlns:cx3="http://schemas.microsoft.com/office/drawing/2016/5/9/chartex" xmlns:cx4="http://schemas.microsoft.com/office/drawing/2016/5/10/chartex" xmlns:cx5="http://schemas.microsoft.com/office/drawing/2016/5/11/chartex" xmlns:cx6="http://schemas.microsoft.com/office/drawing/2016/5/12/chartex" xmlns:cx7="http://schemas.microsoft.com/office/drawing/2016/5/13/chartex" xmlns:cx8="http://schemas.microsoft.com/office/drawing/2016/5/14/chartex" xmlns:mc="http://schemas.openxmlformats.org/markup-compatibility/2006" xmlns:aink="http://schemas.microsoft.com/office/drawing/2016/ink" xmlns:am3d="http://schemas.microsoft.com/office/drawing/2017/model3d" xmlns:o="urn:schemas-microsoft-com:office:office" xmlns:oel="http://schemas.microsoft.com/office/2019/extlst" xmlns:r="http://schemas.openxmlformats.org/officeDocument/2006/relationships" xmlns:m="http://schemas.openxmlformats.org/officeDocument/2006/math" xmlns:v="urn:schemas-microsoft-com:vml" xmlns:wp14="http://schemas.microsoft.com/office/word/2010/wordprocessingDrawing" xmlns:wp="http://schemas.openxmlformats.org/drawingml/2006/wordprocessingDrawing" xmlns:w10="urn:schemas-microsoft-com:office:word" xmlns:w="http://schemas.openxmlformats.org/wordprocessingml/2006/main" xmlns:w14="http://schemas.microsoft.com/office/word/2010/wordml" xmlns:w15="http://schemas.microsoft.com/office/word/2012/wordml" xmlns:w16cex="http://schemas.microsoft.com/office/word/2018/wordml/cex" xmlns:w16cid="http://schemas.microsoft.com/office/word/2016/wordml/cid" xmlns:w16="http://schemas.microsoft.com/office/word/2018/wordml" xmlns:w16du="http://schemas.microsoft.com/office/word/2023/wordml/word16du" xmlns:w16sdtdh="http://schemas.microsoft.com/office/word/2020/wordml/sdtdatahash" xmlns:w16se="http://schemas.microsoft.com/office/word/2015/wordml/symex" xmlns:wpg="http://schemas.microsoft.com/office/word/2010/wordprocessingGroup" xmlns:wpi="http://schemas.microsoft.com/office/word/2010/wordprocessingInk" xmlns:wne="http://schemas.microsoft.com/office/word/2006/wordml" xmlns:wps="http://schemas.microsoft.com/office/word/2010/wordprocessingShape" mc:Ignorable="w14 w15 w16se w16cid w16 w16cex w16sdtdh w16du wp14">
+<w:numbering xmlns:wpc="http://schemas.microsoft.com/office/word/2010/wordprocessingCanvas" xmlns:cx="http://schemas.microsoft.com/office/drawing/2014/chartex" xmlns:cx1="http://schemas.microsoft.com/office/drawing/2015/9/8/chartex" xmlns:cx2="http://schemas.microsoft.com/office/drawing/2015/10/21/chartex" xmlns:cx3="http://schemas.microsoft.com/office/drawing/2016/5/9/chartex" xmlns:cx4="http://schemas.microsoft.com/office/drawing/2016/5/10/chartex" xmlns:cx5="http://schemas.microsoft.com/office/drawing/2016/5/11/chartex" xmlns:cx6="http://schemas.microsoft.com/office/drawing/2016/5/12/chartex" xmlns:cx7="http://schemas.microsoft.com/office/drawing/2016/5/13/chartex" xmlns:cx8="http://schemas.microsoft.com/office/drawing/2016/5/14/chartex" xmlns:mc="http://schemas.openxmlformats.org/markup-compatibility/2006" xmlns:aink="http://schemas.microsoft.com/office/drawing/2016/ink" xmlns:am3d="http://schemas.microsoft.com/office/drawing/2017/model3d" xmlns:o="urn:schemas-microsoft-com:office:office" xmlns:oel="http://schemas.microsoft.com/office/2019/extlst" xmlns:r="http://schemas.openxmlformats.org/officeDocument/2006/relationships" xmlns:m="http://schemas.openxmlformats.org/officeDocument/2006/math" xmlns:v="urn:schemas-microsoft-com:vml" xmlns:wp14="http://schemas.microsoft.com/office/word/2010/wordprocessingDrawing" xmlns:wp="http://schemas.openxmlformats.org/drawingml/2006/wordprocessingDrawing" xmlns:w10="urn:schemas-microsoft-com:office:word" xmlns:w="http://schemas.openxmlformats.org/wordprocessingml/2006/main" xmlns:w14="http://schemas.microsoft.com/office/word/2010/wordml" xmlns:w15="http://schemas.microsoft.com/office/word/2012/wordml" xmlns:w16cex="http://schemas.microsoft.com/office/word/2018/wordml/cex" xmlns:w16cid="http://schemas.microsoft.com/office/word/2016/wordml/cid" xmlns:w16="http://schemas.microsoft.com/office/word/2018/wordml" xmlns:w16du="http://schemas.microsoft.com/office/word/2023/wordml/word16du" xmlns:w16sdtdh="http://schemas.microsoft.com/office/word/2020/wordml/sdtdatahash" xmlns:w16sdtfl="http://schemas.microsoft.com/office/word/2024/wordml/sdtformatlock" xmlns:w16se="http://schemas.microsoft.com/office/word/2015/wordml/symex" xmlns:wpg="http://schemas.microsoft.com/office/word/2010/wordprocessingGroup" xmlns:wpi="http://schemas.microsoft.com/office/word/2010/wordprocessingInk" xmlns:wne="http://schemas.microsoft.com/office/word/2006/wordml" xmlns:wps="http://schemas.microsoft.com/office/word/2010/wordprocessingShape" mc:Ignorable="w14 w15 w16se w16cid w16 w16cex w16sdtdh w16sdtfl w16du wp14">
   <w:abstractNum w:abstractNumId="0" w15:restartNumberingAfterBreak="0">
     <w:nsid w:val="38A13465"/>
     <w:multiLevelType w:val="hybridMultilevel"/>
@@ -3155,7 +3435,7 @@
 </file>
 
 <file path=word/styles.xml><?xml version="1.0" encoding="utf-8"?>
-<w:styles xmlns:mc="http://schemas.openxmlformats.org/markup-compatibility/2006" xmlns:r="http://schemas.openxmlformats.org/officeDocument/2006/relationships" xmlns:w="http://schemas.openxmlformats.org/wordprocessingml/2006/main" xmlns:w14="http://schemas.microsoft.com/office/word/2010/wordml" xmlns:w15="http://schemas.microsoft.com/office/word/2012/wordml" xmlns:w16cex="http://schemas.microsoft.com/office/word/2018/wordml/cex" xmlns:w16cid="http://schemas.microsoft.com/office/word/2016/wordml/cid" xmlns:w16="http://schemas.microsoft.com/office/word/2018/wordml" xmlns:w16du="http://schemas.microsoft.com/office/word/2023/wordml/word16du" xmlns:w16sdtdh="http://schemas.microsoft.com/office/word/2020/wordml/sdtdatahash" xmlns:w16se="http://schemas.microsoft.com/office/word/2015/wordml/symex" mc:Ignorable="w14 w15 w16se w16cid w16 w16cex w16sdtdh w16du">
+<w:styles xmlns:mc="http://schemas.openxmlformats.org/markup-compatibility/2006" xmlns:r="http://schemas.openxmlformats.org/officeDocument/2006/relationships" xmlns:w="http://schemas.openxmlformats.org/wordprocessingml/2006/main" xmlns:w14="http://schemas.microsoft.com/office/word/2010/wordml" xmlns:w15="http://schemas.microsoft.com/office/word/2012/wordml" xmlns:w16cex="http://schemas.microsoft.com/office/word/2018/wordml/cex" xmlns:w16cid="http://schemas.microsoft.com/office/word/2016/wordml/cid" xmlns:w16="http://schemas.microsoft.com/office/word/2018/wordml" xmlns:w16du="http://schemas.microsoft.com/office/word/2023/wordml/word16du" xmlns:w16sdtdh="http://schemas.microsoft.com/office/word/2020/wordml/sdtdatahash" xmlns:w16sdtfl="http://schemas.microsoft.com/office/word/2024/wordml/sdtformatlock" xmlns:w16se="http://schemas.microsoft.com/office/word/2015/wordml/symex" mc:Ignorable="w14 w15 w16se w16cid w16 w16cex w16sdtdh w16sdtfl w16du">
   <w:docDefaults>
     <w:rPrDefault>
       <w:rPr>
@@ -3755,6 +4035,7 @@
   <w:style w:type="character" w:default="1" w:styleId="DefaultParagraphFont">
     <w:name w:val="Default Paragraph Font"/>
     <w:uiPriority w:val="1"/>
+    <w:semiHidden/>
     <w:unhideWhenUsed/>
   </w:style>
   <w:style w:type="table" w:default="1" w:styleId="TableNormal">

</xml_diff>